<commit_message>
Ajout de la vidéo
</commit_message>
<xml_diff>
--- a/Rapport_Final.docx
+++ b/Rapport_Final.docx
@@ -202,10 +202,13 @@
     <w:sdt>
       <w:sdtPr>
         <w:rPr>
-          <w:rFonts w:asciiTheme="minorHAnsi" w:hAnsiTheme="minorHAnsi" w:cstheme="minorHAnsi"/>
-          <w:sz w:val="24"/>
-          <w:szCs w:val="24"/>
-          <w:lang w:val="fr-FR"/>
+          <w:rFonts w:asciiTheme="minorHAnsi" w:eastAsia="Calibri" w:hAnsiTheme="minorHAnsi" w:cstheme="minorHAnsi"/>
+          <w:color w:val="auto"/>
+          <w:kern w:val="2"/>
+          <w:sz w:val="24"/>
+          <w:szCs w:val="24"/>
+          <w:lang w:val="fr-FR" w:eastAsia="en-US"/>
+          <w14:ligatures w14:val="standardContextual"/>
         </w:rPr>
         <w:id w:val="-328518705"/>
         <w:docPartObj>
@@ -215,13 +218,8 @@
       </w:sdtPr>
       <w:sdtEndPr>
         <w:rPr>
-          <w:rFonts w:eastAsia="Calibri"/>
           <w:b/>
           <w:bCs/>
-          <w:color w:val="auto"/>
-          <w:kern w:val="2"/>
-          <w:lang w:eastAsia="en-US"/>
-          <w14:ligatures w14:val="standardContextual"/>
         </w:rPr>
       </w:sdtEndPr>
       <w:sdtContent>
@@ -1883,6 +1881,7 @@
         <w:rPr>
           <w:rFonts w:asciiTheme="minorHAnsi" w:hAnsiTheme="minorHAnsi" w:cstheme="minorHAnsi"/>
         </w:rPr>
+        <w:lastRenderedPageBreak/>
         <w:t>Introduction</w:t>
       </w:r>
       <w:bookmarkEnd w:id="0"/>
@@ -1978,16 +1977,7 @@
           <w:sz w:val="24"/>
           <w:szCs w:val="24"/>
         </w:rPr>
-        <w:t xml:space="preserve"> stack, les choix effectués ouvrent la voie à une éventuelle intégration avec </w:t>
-      </w:r>
-      <w:r>
-        <w:rPr>
-          <w:rFonts w:asciiTheme="minorHAnsi" w:hAnsiTheme="minorHAnsi" w:cstheme="minorHAnsi"/>
-          <w:sz w:val="24"/>
-          <w:szCs w:val="24"/>
-        </w:rPr>
-        <w:lastRenderedPageBreak/>
-        <w:t>des services Cloud, notamment MongoDB Atlas, une solution de base de données MongoDB hébergée dans le Cloud</w:t>
+        <w:t xml:space="preserve"> stack, les choix effectués ouvrent la voie à une éventuelle intégration avec des services Cloud, notamment MongoDB Atlas, une solution de base de données MongoDB hébergée dans le Cloud</w:t>
       </w:r>
       <w:r>
         <w:rPr>
@@ -2422,7 +2412,16 @@
           <w:sz w:val="24"/>
           <w:szCs w:val="24"/>
         </w:rPr>
-        <w:t>La possibilité de mettre à l'échelle horizontalement MongoDB en répartissant les données sur plusieurs serveurs répond efficacement à la croissance des volumes de données, garantissant ainsi une gestion efficace des ressources.</w:t>
+        <w:t xml:space="preserve">La possibilité de mettre à l'échelle horizontalement MongoDB en répartissant les données sur plusieurs </w:t>
+      </w:r>
+      <w:r>
+        <w:rPr>
+          <w:rFonts w:asciiTheme="minorHAnsi" w:hAnsiTheme="minorHAnsi" w:cstheme="minorHAnsi"/>
+          <w:sz w:val="24"/>
+          <w:szCs w:val="24"/>
+        </w:rPr>
+        <w:lastRenderedPageBreak/>
+        <w:t>serveurs répond efficacement à la croissance des volumes de données, garantissant ainsi une gestion efficace des ressources.</w:t>
       </w:r>
     </w:p>
     <w:p>
@@ -2617,7 +2616,7 @@
         </w:rPr>
         <w:lastRenderedPageBreak/>
         <w:drawing>
-          <wp:inline distT="0" distB="0" distL="0" distR="0" wp14:anchorId="6972CCB2" wp14:editId="42B9D4D6">
+          <wp:inline distT="0" distB="0" distL="0" distR="0" wp14:anchorId="6972CCB2" wp14:editId="4C6ABD10">
             <wp:extent cx="5542280" cy="3525520"/>
             <wp:effectExtent l="0" t="0" r="1270" b="0"/>
             <wp:docPr id="1017011031" name="Image 2" descr="Une image contenant texte, capture d’écran, logiciel, affichage&#10;&#10;Description générée automatiquement"/>
@@ -2809,7 +2808,17 @@
           <w:szCs w:val="24"/>
           <w:highlight w:val="yellow"/>
         </w:rPr>
-        <w:t>Bien que l'application développée dans le cadre de ce projet ne tire pas immédiatement parti de services Cloud, elle offre une architecture flexible qui permet une intégration aisée avec des services Cloud pour des besoins tels que la gestion de la base de données dans le Cloud, le déploiement, et la mise à l'échelle dynamique</w:t>
+        <w:t xml:space="preserve">Bien que l'application développée dans le cadre de ce projet ne tire pas immédiatement parti de services Cloud, elle offre une architecture flexible qui permet une intégration </w:t>
+      </w:r>
+      <w:r>
+        <w:rPr>
+          <w:rFonts w:asciiTheme="minorHAnsi" w:hAnsiTheme="minorHAnsi" w:cstheme="minorHAnsi"/>
+          <w:sz w:val="24"/>
+          <w:szCs w:val="24"/>
+          <w:highlight w:val="yellow"/>
+        </w:rPr>
+        <w:lastRenderedPageBreak/>
+        <w:t>aisée avec des services Cloud pour des besoins tels que la gestion de la base de données dans le Cloud, le déploiement, et la mise à l'échelle dynamique</w:t>
       </w:r>
       <w:r>
         <w:rPr>
@@ -2818,6 +2827,72 @@
           <w:szCs w:val="24"/>
         </w:rPr>
         <w:t>.</w:t>
+      </w:r>
+    </w:p>
+    <w:p>
+      <w:pPr>
+        <w:jc w:val="both"/>
+        <w:rPr>
+          <w:rFonts w:asciiTheme="minorHAnsi" w:hAnsiTheme="minorHAnsi" w:cstheme="minorHAnsi"/>
+          <w:sz w:val="24"/>
+          <w:szCs w:val="24"/>
+        </w:rPr>
+      </w:pPr>
+      <w:r>
+        <w:rPr>
+          <w:rFonts w:asciiTheme="minorHAnsi" w:hAnsiTheme="minorHAnsi" w:cstheme="minorHAnsi"/>
+          <w:noProof/>
+          <w:sz w:val="24"/>
+          <w:szCs w:val="24"/>
+        </w:rPr>
+        <w:drawing>
+          <wp:inline distT="0" distB="0" distL="0" distR="0" wp14:anchorId="19444266" wp14:editId="447CA93E">
+            <wp:extent cx="5801360" cy="4246880"/>
+            <wp:effectExtent l="0" t="0" r="8890" b="1270"/>
+            <wp:docPr id="308277845" name="Vidéo 1" descr="NoteCloud">
+              <a:hlinkClick xmlns:a="http://schemas.openxmlformats.org/drawingml/2006/main" r:id="rId15"/>
+            </wp:docPr>
+            <wp:cNvGraphicFramePr>
+              <a:graphicFrameLocks xmlns:a="http://schemas.openxmlformats.org/drawingml/2006/main" noChangeAspect="1"/>
+            </wp:cNvGraphicFramePr>
+            <a:graphic xmlns:a="http://schemas.openxmlformats.org/drawingml/2006/main">
+              <a:graphicData uri="http://schemas.openxmlformats.org/drawingml/2006/picture">
+                <pic:pic xmlns:pic="http://schemas.openxmlformats.org/drawingml/2006/picture">
+                  <pic:nvPicPr>
+                    <pic:cNvPr id="308277845" name="Vidéo 1" descr="NoteCloud">
+                      <a:hlinkClick r:id="rId15"/>
+                    </pic:cNvPr>
+                    <pic:cNvPicPr/>
+                  </pic:nvPicPr>
+                  <pic:blipFill>
+                    <a:blip r:embed="rId16">
+                      <a:extLst>
+                        <a:ext uri="{28A0092B-C50C-407E-A947-70E740481C1C}">
+                          <a14:useLocalDpi xmlns:a14="http://schemas.microsoft.com/office/drawing/2010/main" val="0"/>
+                        </a:ext>
+                        <a:ext uri="{C809E66F-F1BF-436E-b5F7-EEA9579F0CBA}">
+                          <wp15:webVideoPr xmlns:wp15="http://schemas.microsoft.com/office/word/2012/wordprocessingDrawing" embeddedHtml="&lt;iframe width=&quot;200&quot; height=&quot;113&quot; src=&quot;https://www.youtube.com/embed/cAq5cgYhxAk?feature=oembed&quot; frameborder=&quot;0&quot; allow=&quot;accelerometer; autoplay; clipboard-write; encrypted-media; gyroscope; picture-in-picture; web-share&quot; allowfullscreen=&quot;&quot; title=&quot;NoteCloud&quot; sandbox=&quot;allow-scripts allow-same-origin allow-popups&quot;&gt;&lt;/iframe&gt;" h="113" w="200"/>
+                        </a:ext>
+                      </a:extLst>
+                    </a:blip>
+                    <a:stretch>
+                      <a:fillRect/>
+                    </a:stretch>
+                  </pic:blipFill>
+                  <pic:spPr>
+                    <a:xfrm>
+                      <a:off x="0" y="0"/>
+                      <a:ext cx="5801360" cy="4246880"/>
+                    </a:xfrm>
+                    <a:prstGeom prst="rect">
+                      <a:avLst/>
+                    </a:prstGeom>
+                  </pic:spPr>
+                </pic:pic>
+              </a:graphicData>
+            </a:graphic>
+          </wp:inline>
+        </w:drawing>
       </w:r>
     </w:p>
     <w:p>
@@ -2942,7 +3017,6 @@
           <w:sz w:val="24"/>
           <w:szCs w:val="24"/>
         </w:rPr>
-        <w:lastRenderedPageBreak/>
         <w:t>Utilisation de Design Patterns:</w:t>
       </w:r>
       <w:r>
@@ -3139,6 +3213,7 @@
         <w:rPr>
           <w:rFonts w:asciiTheme="minorHAnsi" w:hAnsiTheme="minorHAnsi" w:cstheme="minorHAnsi"/>
         </w:rPr>
+        <w:lastRenderedPageBreak/>
         <w:t>Gestion des Utilisateurs:</w:t>
       </w:r>
       <w:bookmarkEnd w:id="14"/>
@@ -3704,7 +3779,6 @@
         <w:rPr>
           <w:rFonts w:asciiTheme="minorHAnsi" w:hAnsiTheme="minorHAnsi" w:cstheme="minorHAnsi"/>
         </w:rPr>
-        <w:lastRenderedPageBreak/>
         <w:t>Analyse des Retours Utilisateurs:</w:t>
       </w:r>
       <w:bookmarkEnd w:id="19"/>
@@ -3804,7 +3878,16 @@
           <w:sz w:val="24"/>
           <w:szCs w:val="24"/>
         </w:rPr>
-        <w:t xml:space="preserve"> les retours des utilisateurs pour planifier des itérations futures, en mettant l'accent sur l'amélioration des fonctionnalités existantes ou l'ajout de nouvelles fonctionnalités demandées.</w:t>
+        <w:t xml:space="preserve"> les retours des utilisateurs pour planifier des itérations futures, en mettant l'accent sur l'amélioration des </w:t>
+      </w:r>
+      <w:r>
+        <w:rPr>
+          <w:rFonts w:asciiTheme="minorHAnsi" w:hAnsiTheme="minorHAnsi" w:cstheme="minorHAnsi"/>
+          <w:sz w:val="24"/>
+          <w:szCs w:val="24"/>
+        </w:rPr>
+        <w:lastRenderedPageBreak/>
+        <w:t>fonctionnalités existantes ou l'ajout de nouvelles fonctionnalités demandées.</w:t>
       </w:r>
     </w:p>
     <w:p>
@@ -8459,6 +8542,7 @@
   <w:style w:type="character" w:default="1" w:styleId="Policepardfaut">
     <w:name w:val="Default Paragraph Font"/>
     <w:uiPriority w:val="1"/>
+    <w:semiHidden/>
     <w:unhideWhenUsed/>
   </w:style>
   <w:style w:type="table" w:default="1" w:styleId="TableauNormal">

</xml_diff>